<commit_message>
[IMP] Documentation Draft Updated
</commit_message>
<xml_diff>
--- a/docs/ProjektAstras_Dokumentation.docx
+++ b/docs/ProjektAstras_Dokumentation.docx
@@ -2890,6 +2890,17 @@
       <w:r>
         <w:t xml:space="preserve"> </w:t>
       </w:r>
+      <w:r>
+        <w:t xml:space="preserve">auf engstem Raum unter Einfluss von verschiedenen Naturkatastrophen, Planetarischen Einflüssen und Interaktion verschiedener Gruppen. </w:t>
+      </w:r>
+    </w:p>
+    <w:p>
+      <w:pPr>
+        <w:ind w:firstLine="0"/>
+      </w:pPr>
+      <w:r>
+        <w:t>Die Abgabe der Anwendung erfolgt als einzelne, auf Windows lauffähige, ausführbare Datei</w:t>
+      </w:r>
     </w:p>
     <w:p>
       <w:pPr>
@@ -2904,6 +2915,134 @@
         <w:t>Rahmenbedingungen</w:t>
       </w:r>
       <w:bookmarkEnd w:id="7"/>
+      <w:r>
+        <w:t xml:space="preserve"> und Abgrenzunge</w:t>
+      </w:r>
+      <w:r>
+        <w:t>n</w:t>
+      </w:r>
+    </w:p>
+    <w:p>
+      <w:pPr>
+        <w:ind w:firstLine="0"/>
+      </w:pPr>
+      <w:r>
+        <w:t>Für dieses Projekt wurde als Vorgehensmodell das Wasserfallmodell gewählt damit die Anforderungen strukturiert und phasenbasiert umgesetzt werden können.</w:t>
+      </w:r>
+    </w:p>
+    <w:p>
+      <w:pPr>
+        <w:ind w:firstLine="0"/>
+      </w:pPr>
+      <w:r>
+        <w:t xml:space="preserve">Die technische Umsetzung basiert auf Python </w:t>
+      </w:r>
+      <w:r>
+        <w:t xml:space="preserve">Version </w:t>
+      </w:r>
+      <w:r>
+        <w:t>3.1</w:t>
+      </w:r>
+      <w:r>
+        <w:t>2</w:t>
+      </w:r>
+      <w:r>
+        <w:t xml:space="preserve"> und den Frameworks </w:t>
+      </w:r>
+      <w:proofErr w:type="spellStart"/>
+      <w:r>
+        <w:t>Kivy</w:t>
+      </w:r>
+      <w:proofErr w:type="spellEnd"/>
+      <w:r>
+        <w:t xml:space="preserve"> (Version</w:t>
+      </w:r>
+      <w:r>
+        <w:t xml:space="preserve"> </w:t>
+      </w:r>
+      <w:r>
+        <w:t>2.3.1)</w:t>
+      </w:r>
+      <w:r>
+        <w:t xml:space="preserve">, </w:t>
+      </w:r>
+      <w:proofErr w:type="spellStart"/>
+      <w:r>
+        <w:t>KivyMD</w:t>
+      </w:r>
+      <w:proofErr w:type="spellEnd"/>
+      <w:r>
+        <w:t xml:space="preserve"> (Version 1.2.0)</w:t>
+      </w:r>
+      <w:r>
+        <w:t xml:space="preserve"> und </w:t>
+      </w:r>
+      <w:proofErr w:type="spellStart"/>
+      <w:r>
+        <w:t>SimPy</w:t>
+      </w:r>
+      <w:proofErr w:type="spellEnd"/>
+      <w:r>
+        <w:t xml:space="preserve"> (Version </w:t>
+      </w:r>
+      <w:r>
+        <w:t>4.1.1</w:t>
+      </w:r>
+      <w:r>
+        <w:t>).</w:t>
+      </w:r>
+      <w:r>
+        <w:t xml:space="preserve"> Für die Wahl entscheidende Gründe sind die vorherige </w:t>
+      </w:r>
+      <w:r>
+        <w:t>Arbeit</w:t>
+      </w:r>
+      <w:r>
+        <w:t xml:space="preserve"> mit </w:t>
+      </w:r>
+      <w:proofErr w:type="spellStart"/>
+      <w:r>
+        <w:t>Kivy</w:t>
+      </w:r>
+      <w:proofErr w:type="spellEnd"/>
+      <w:r>
+        <w:t xml:space="preserve"> und </w:t>
+      </w:r>
+      <w:proofErr w:type="spellStart"/>
+      <w:r>
+        <w:t>KivyMD</w:t>
+      </w:r>
+      <w:proofErr w:type="spellEnd"/>
+      <w:r>
+        <w:t xml:space="preserve"> und die Nativen Simulationsfunktionen welche </w:t>
+      </w:r>
+      <w:proofErr w:type="spellStart"/>
+      <w:r>
+        <w:t>SimPy</w:t>
+      </w:r>
+      <w:proofErr w:type="spellEnd"/>
+      <w:r>
+        <w:t xml:space="preserve"> zur Verfügung stellt. Python als Programmiersprache begründet sich mit der jahrelangen Vorerfahrung und tiefgründigen Dokumentation. </w:t>
+      </w:r>
+    </w:p>
+    <w:p>
+      <w:pPr>
+        <w:ind w:firstLine="0"/>
+      </w:pPr>
+    </w:p>
+    <w:p>
+      <w:pPr>
+        <w:ind w:firstLine="0"/>
+      </w:pPr>
+      <w:r>
+        <w:t xml:space="preserve">Eine Primäre Rahmenbedingung ist das Vorhandensein einer einzelnen ausführbaren Windowsanwendung. Hintergrund hierfür ist unteranderem ein Schulcomputer mit eingeschränkten </w:t>
+      </w:r>
+      <w:r>
+        <w:t>R</w:t>
+      </w:r>
+      <w:r>
+        <w:t xml:space="preserve">echten und Funktionen. </w:t>
+      </w:r>
     </w:p>
     <w:p>
       <w:pPr>
@@ -2915,6 +3054,7 @@
       </w:pPr>
       <w:bookmarkStart w:id="8" w:name="_Toc208320470"/>
       <w:r>
+        <w:lastRenderedPageBreak/>
         <w:t>Anforderungen und Kundenwünsche</w:t>
       </w:r>
       <w:bookmarkEnd w:id="8"/>
@@ -3358,7 +3498,6 @@
         <w:docPartUnique/>
       </w:docPartObj>
     </w:sdtPr>
-    <w:sdtEndPr/>
     <w:sdtContent>
       <w:p>
         <w:pPr>
@@ -3482,7 +3621,6 @@
       <w:dataBinding w:prefixMappings="xmlns:ns0='http://purl.org/dc/elements/1.1/' xmlns:ns1='http://schemas.openxmlformats.org/package/2006/metadata/core-properties' " w:xpath="/ns1:coreProperties[1]/ns0:creator[1]" w:storeItemID="{6C3C8BC8-F283-45AE-878A-BAB7291924A1}"/>
       <w:text/>
     </w:sdtPr>
-    <w:sdtEndPr/>
     <w:sdtContent>
       <w:p>
         <w:pPr>
@@ -3507,7 +3645,6 @@
         <w:docPartUnique/>
       </w:docPartObj>
     </w:sdtPr>
-    <w:sdtEndPr/>
     <w:sdtContent>
       <w:p>
         <w:pPr>
@@ -3578,7 +3715,6 @@
       <w:dataBinding w:prefixMappings="xmlns:ns0='http://purl.org/dc/elements/1.1/' xmlns:ns1='http://schemas.openxmlformats.org/package/2006/metadata/core-properties' " w:xpath="/ns1:coreProperties[1]/ns0:title[1]" w:storeItemID="{6C3C8BC8-F283-45AE-878A-BAB7291924A1}"/>
       <w:text/>
     </w:sdtPr>
-    <w:sdtEndPr/>
     <w:sdtContent>
       <w:p>
         <w:pPr>
@@ -4369,7 +4505,6 @@
   <w:style w:type="character" w:default="1" w:styleId="Absatz-Standardschriftart">
     <w:name w:val="Default Paragraph Font"/>
     <w:uiPriority w:val="1"/>
-    <w:semiHidden/>
     <w:unhideWhenUsed/>
   </w:style>
   <w:style w:type="table" w:default="1" w:styleId="NormaleTabelle">
@@ -5086,6 +5221,7 @@
     <w:rsid w:val="00081FC0"/>
     <w:rsid w:val="002B0A82"/>
     <w:rsid w:val="00451CAA"/>
+    <w:rsid w:val="00531530"/>
     <w:rsid w:val="00683FAE"/>
     <w:rsid w:val="00697228"/>
     <w:rsid w:val="00785A1B"/>

</xml_diff>

<commit_message>
Doku draft bis 3.2
</commit_message>
<xml_diff>
--- a/docs/ProjektAstras_Dokumentation.docx
+++ b/docs/ProjektAstras_Dokumentation.docx
@@ -3085,7 +3085,22 @@
         <w:ind w:firstLine="0"/>
       </w:pPr>
       <w:r>
-        <w:t>Zur Sicherstellung der Qualität und der Funktionalität der Anwendung, muss das Projekt mehrere funktionale und nicht-funktionale Anforderungen erfüllen. Diese leiten sich aus dem Projektauftrag ab und werden folgend detailliert beschrieben.</w:t>
+        <w:t xml:space="preserve">Die </w:t>
+      </w:r>
+      <w:r>
+        <w:t>Anforderungen an dieses Projekt wurden auf Basis des Projektauftrags der Beruflichen Schule der Hansestadt Rostock – Technik, die als "Kunde" auftritt, detailliert erfasst. Diese bilden die verbindliche Grundlage für die in Abschnitt 1.2 definierten Projektziele.</w:t>
+      </w:r>
+    </w:p>
+    <w:p>
+      <w:pPr>
+        <w:ind w:firstLine="0"/>
+      </w:pPr>
+      <w:r>
+        <w:t xml:space="preserve">Über die in den Zielen beschriebenen Leistungen der Softwareanwendung hinaus, umfassen die Anforderungen auch die fachlichen Vorgaben an die Projektdokumentation selbst. Diese </w:t>
+      </w:r>
+      <w:r>
+        <w:lastRenderedPageBreak/>
+        <w:t>muss nach IHK-Standard erstellt werden, einen Mindestumfang von sechs Seiten (ohne Anhang) aufweisen und definierte Bestandteile wie eine Ressourcenplanung, Testprotokolle im Anhang sowie ein digitales Benutzerhandbuch beinhalten.</w:t>
       </w:r>
     </w:p>
     <w:p>
@@ -3095,10 +3110,12 @@
       </w:pPr>
       <w:bookmarkStart w:id="9" w:name="_Toc213494541"/>
       <w:r>
-        <w:lastRenderedPageBreak/>
         <w:t>1.4.1</w:t>
       </w:r>
       <w:r>
+        <w:t>.</w:t>
+      </w:r>
+      <w:r>
         <w:tab/>
       </w:r>
       <w:r>
@@ -3111,13 +3128,34 @@
         <w:ind w:firstLine="0"/>
       </w:pPr>
       <w:r>
-        <w:t xml:space="preserve">Funktionale Anforderungen beschreiben die technischen Fähigkeiten und </w:t>
-      </w:r>
-      <w:r>
-        <w:t>Operationen,</w:t>
-      </w:r>
-      <w:r>
-        <w:t xml:space="preserve"> welche das Programm für den Benutzer bereitstellen muss.</w:t>
+        <w:t xml:space="preserve">Die </w:t>
+      </w:r>
+      <w:r>
+        <w:t>funktionalen Anforderungen definieren die spezifischen, messbaren Leistungen, welche die Software erbringen muss, um die Projektziele zu erfüllen.</w:t>
+      </w:r>
+    </w:p>
+    <w:p>
+      <w:pPr>
+        <w:ind w:firstLine="0"/>
+      </w:pPr>
+      <w:r>
+        <w:t>Die Kernanforderung ist die Implementierung einer zeitabhängigen Simulation. Um die Dynamik und Unvorhersehbarkeit des Systems zu gewährleisten, muss diese Simulation mindestens drei Zufallswerte integrieren, die jeweils auf unterschiedlichen Verteilungsformen (z.B. Normal-, Gleich- oder Exponentialverteilung) basieren.</w:t>
+      </w:r>
+    </w:p>
+    <w:p>
+      <w:pPr>
+        <w:ind w:firstLine="0"/>
+      </w:pPr>
+      <w:r>
+        <w:t>Zur Steuerung der Anwendung durch den Anwender muss die Anpassung von mindestens sieben Eingabeparametern ermöglicht werden. Die Simulationsgeschwindigkeit muss in mindestens drei Stufen einstellbar sein.</w:t>
+      </w:r>
+    </w:p>
+    <w:p>
+      <w:pPr>
+        <w:ind w:firstLine="0"/>
+      </w:pPr>
+      <w:r>
+        <w:t>Schließlich ist eine visuelle Darstellung zur Auswertung der Simulationsergebnisse sowie eine begleitende, zur Simulation passende Animation zwingend erforderlich. Die Software muss als Windows-Anwendung mit einer grafischen Benutzeroberfläche (GUI) realisiert werden, die über eine einzige ausführbare Datei gestartet wird.</w:t>
       </w:r>
     </w:p>
     <w:p>
@@ -3130,12 +3168,47 @@
       <w:bookmarkStart w:id="10" w:name="_Toc213494542"/>
       <w:r>
         <w:t>1.4.2</w:t>
+      </w:r>
+      <w:r>
+        <w:t>.</w:t>
       </w:r>
       <w:r>
         <w:tab/>
         <w:t>nicht-funktionale Anforderungen</w:t>
       </w:r>
       <w:bookmarkEnd w:id="10"/>
+    </w:p>
+    <w:p>
+      <w:pPr>
+        <w:ind w:firstLine="0"/>
+      </w:pPr>
+      <w:r>
+        <w:t xml:space="preserve">Neben </w:t>
+      </w:r>
+      <w:r>
+        <w:t>den funktionalen Leistungen muss die Software ebenfalls definierte Qualitätsmerkmale (nichtfunktionale Anforderungen) erfüllen.</w:t>
+      </w:r>
+    </w:p>
+    <w:p>
+      <w:pPr>
+        <w:ind w:firstLine="0"/>
+      </w:pPr>
+      <w:r>
+        <w:t>An die Implementierung wird die Anforderung gestellt, den im Unterricht besprochenen Kriterien für "Clean Code" zu folgen.</w:t>
+      </w:r>
+    </w:p>
+    <w:p>
+      <w:pPr>
+        <w:ind w:firstLine="0"/>
+      </w:pPr>
+      <w:r>
+        <w:t>Für die grafische Benutzeroberfläche (GUI) ist festgelegt, dass sie die Interaktionsprinzipien nach dem Standard ISO 9241-110 berücksichtigen muss, um eine hohe Benutzerfreundlichkeit (Usability) sicherzustellen. Die Benutzererfahrung (User Experience) soll zudem durch eine benutzerfreundliche Animation, welche die Simulation widerspiegelt, verbessert werden.</w:t>
+      </w:r>
+    </w:p>
+    <w:p>
+      <w:pPr>
+        <w:ind w:firstLine="0"/>
+      </w:pPr>
     </w:p>
     <w:p>
       <w:pPr>
@@ -3173,6 +3246,22 @@
     </w:p>
     <w:p>
       <w:pPr>
+        <w:ind w:firstLine="0"/>
+      </w:pPr>
+      <w:r>
+        <w:t>Der Projektauftrag für die Entwicklung der "Projekt Astras"-Simulation basiert auf der in Kapitel 1 detailliert beschriebenen Ausgangssituation, den Zielen und den spezifischen funktionalen sowie nichtfunktionalen Anforderungen.</w:t>
+      </w:r>
+    </w:p>
+    <w:p>
+      <w:pPr>
+        <w:ind w:firstLine="0"/>
+      </w:pPr>
+      <w:r>
+        <w:t>Die formale Beauftragung erfolgte durch die Berufliche Schule der Hansestadt Rostock – Technik im Rahmen des „Projektauftrags im 3. Lehrjahr“. Die folgende Planung beschreibt das methodische Vorgehen und die Ressourceneinteilung zur Erfüllung dieses Auftrags innerhalb der vorgegebenen Rahmenbedingungen.</w:t>
+      </w:r>
+    </w:p>
+    <w:p>
+      <w:pPr>
         <w:pStyle w:val="berschrift2"/>
         <w:numPr>
           <w:ilvl w:val="1"/>
@@ -3187,6 +3276,146 @@
     </w:p>
     <w:p>
       <w:pPr>
+        <w:ind w:firstLine="0"/>
+      </w:pPr>
+      <w:r>
+        <w:t xml:space="preserve">Für </w:t>
+      </w:r>
+      <w:r>
+        <w:t xml:space="preserve">die strukturierte Durchführung dieses Projekts wurde das </w:t>
+      </w:r>
+      <w:r>
+        <w:rPr>
+          <w:b/>
+          <w:bCs/>
+        </w:rPr>
+        <w:t>Wasserfallmodell</w:t>
+      </w:r>
+      <w:r>
+        <w:t xml:space="preserve"> gewählt.</w:t>
+      </w:r>
+    </w:p>
+    <w:p>
+      <w:pPr>
+        <w:ind w:firstLine="0"/>
+      </w:pPr>
+      <w:r>
+        <w:t>Dieses Vorgehensmodell eignet sich für das Projekt "Astras" in besonderem Maße, da die Anforderungen, wie in Kapitel 1 dargelegt, zu Projektbeginn klar spezifiziert und fixiert waren. Das Wasserfallmodell ermöglicht durch seinen streng sequenziellen Aufbau eine strukturierte und phasenbasierte Umsetzung der definierten Aufgaben.</w:t>
+      </w:r>
+    </w:p>
+    <w:p>
+      <w:pPr>
+        <w:ind w:firstLine="0"/>
+      </w:pPr>
+      <w:r>
+        <w:t>Der Projektablauf wurde in Anlehnung an dieses Modell in die folgenden Phasen unterteilt:</w:t>
+      </w:r>
+    </w:p>
+    <w:p>
+      <w:pPr>
+        <w:numPr>
+          <w:ilvl w:val="0"/>
+          <w:numId w:val="5"/>
+        </w:numPr>
+      </w:pPr>
+      <w:r>
+        <w:rPr>
+          <w:b/>
+          <w:bCs/>
+        </w:rPr>
+        <w:t>Phase 1: Konzeption (Woche 2-3):</w:t>
+      </w:r>
+      <w:r>
+        <w:t xml:space="preserve"> Diese Phase umfasste die detaillierte Planung, die Auswahl des Themas, die Durchführung einer Ist-Aufnahme sowie die Definition der Spezies-Interaktionen und der zu verwendenden Verteilungsfunktionen.</w:t>
+      </w:r>
+    </w:p>
+    <w:p>
+      <w:pPr>
+        <w:numPr>
+          <w:ilvl w:val="0"/>
+          <w:numId w:val="5"/>
+        </w:numPr>
+      </w:pPr>
+      <w:r>
+        <w:rPr>
+          <w:b/>
+          <w:bCs/>
+        </w:rPr>
+        <w:t>Phase 2: Design &amp; Architektur (Woche 3-4):</w:t>
+      </w:r>
+      <w:r>
+        <w:t xml:space="preserve"> Hier erfolgte der Entwurf der Softwarearchitektur und des GUI-Designs, unter Berücksichtigung der geforderten ISO-Standards.</w:t>
+      </w:r>
+    </w:p>
+    <w:p>
+      <w:pPr>
+        <w:numPr>
+          <w:ilvl w:val="0"/>
+          <w:numId w:val="5"/>
+        </w:numPr>
+      </w:pPr>
+      <w:r>
+        <w:rPr>
+          <w:b/>
+          <w:bCs/>
+        </w:rPr>
+        <w:t>Phase 3: Implementierung (Woche 5-8):</w:t>
+      </w:r>
+      <w:r>
+        <w:t xml:space="preserve"> Die Kernphase der Entwicklung, in der die Simulationslogik, die Benutzeroberfläche und die Animationen programmatisch umgesetzt wurden.</w:t>
+      </w:r>
+    </w:p>
+    <w:p>
+      <w:pPr>
+        <w:numPr>
+          <w:ilvl w:val="0"/>
+          <w:numId w:val="5"/>
+        </w:numPr>
+      </w:pPr>
+      <w:r>
+        <w:rPr>
+          <w:b/>
+          <w:bCs/>
+        </w:rPr>
+        <w:t>Phase 4: Testen (Woche 8-9):</w:t>
+      </w:r>
+      <w:r>
+        <w:t xml:space="preserve"> In dieser Phase wurden systematische Tests durchgeführt, Testprotokolle erstellt und die identifizierten Fehler behoben.</w:t>
+      </w:r>
+    </w:p>
+    <w:p>
+      <w:pPr>
+        <w:numPr>
+          <w:ilvl w:val="0"/>
+          <w:numId w:val="5"/>
+        </w:numPr>
+      </w:pPr>
+      <w:r>
+        <w:rPr>
+          <w:b/>
+          <w:bCs/>
+        </w:rPr>
+        <w:t>Phase 5: Dokumentation &amp; Abgabe (Woche 9):</w:t>
+      </w:r>
+      <w:r>
+        <w:t xml:space="preserve"> Die finale Phase diente der Fertigstellung der Projektdokumentation und des Benutzerhandbuchs, um die fristgerechte Abgabe am 06.02.2025 sicherzustellen.</w:t>
+      </w:r>
+    </w:p>
+    <w:p>
+      <w:pPr>
+        <w:ind w:firstLine="0"/>
+      </w:pPr>
+      <w:r>
+        <w:t>Die nachfolgende Präsentation und Verteidigung des Projekts (Woche 10-11) schließt den Projektzyklus formal ab.</w:t>
+      </w:r>
+    </w:p>
+    <w:p>
+      <w:pPr>
+        <w:ind w:firstLine="0"/>
+      </w:pPr>
+    </w:p>
+    <w:p>
+      <w:pPr>
         <w:pStyle w:val="berschrift2"/>
         <w:numPr>
           <w:ilvl w:val="1"/>
@@ -3201,6 +3430,14 @@
     </w:p>
     <w:p>
       <w:pPr>
+        <w:ind w:firstLine="0"/>
+      </w:pPr>
+      <w:r>
+        <w:t>Die Planung der Ressourcen und des Ablaufs ist entscheidend für die Einhaltung des in Abschnitt 1.3 definierten Zeit- und Kostenrahmens.</w:t>
+      </w:r>
+    </w:p>
+    <w:p>
+      <w:pPr>
         <w:pStyle w:val="berschrift3"/>
         <w:numPr>
           <w:ilvl w:val="2"/>
@@ -3215,6 +3452,14 @@
     </w:p>
     <w:p>
       <w:pPr>
+        <w:ind w:firstLine="0"/>
+      </w:pPr>
+      <w:r>
+        <w:t>Die Zeitplanung orientiert sich an dem in Abschnitt 2.2 definierten Phasenmodell (Wasserfallmodell). Der gesamte Projektzeitraum wurde auf neun Wochen (Woche 2 bis Woche 9 des Auftragszeitraums) angesetzt, um den finalen Abgabetermin am 06. Februar 2025 einzuhalten.</w:t>
+      </w:r>
+    </w:p>
+    <w:p>
+      <w:pPr>
         <w:pStyle w:val="berschrift3"/>
         <w:numPr>
           <w:ilvl w:val="2"/>
@@ -3229,6 +3474,35 @@
     </w:p>
     <w:p>
       <w:pPr>
+        <w:ind w:firstLine="0"/>
+      </w:pPr>
+      <w:r>
+        <w:t xml:space="preserve">Die </w:t>
+      </w:r>
+      <w:r>
+        <w:t>Die Durchführung des Projekts erfolgte als Einzelprojekt. Sämtliche anfallenden Rollen</w:t>
+      </w:r>
+      <w:r>
+        <w:t xml:space="preserve"> wie</w:t>
+      </w:r>
+      <w:r>
+        <w:t xml:space="preserve"> Projektmanagement, Anforderungsanalyse, Design, Implementierung und Qualitätssicherung wurden durch </w:t>
+      </w:r>
+      <w:r>
+        <w:t>die</w:t>
+      </w:r>
+      <w:r>
+        <w:t xml:space="preserve"> Auszubildende </w:t>
+      </w:r>
+      <w:r>
+        <w:t>Sarah Schütt</w:t>
+      </w:r>
+      <w:r>
+        <w:t xml:space="preserve"> wahrgenommen.</w:t>
+      </w:r>
+    </w:p>
+    <w:p>
+      <w:pPr>
         <w:pStyle w:val="berschrift3"/>
         <w:numPr>
           <w:ilvl w:val="2"/>
@@ -3243,6 +3517,94 @@
     </w:p>
     <w:p>
       <w:pPr>
+        <w:ind w:firstLine="0"/>
+      </w:pPr>
+      <w:r>
+        <w:t>Die Projektdurchführung erfolgte im Rahmen des Schulprojekts, wodurch die Kosten auf den persönlichen Zeitaufwand begrenzt waren; monetäre Kosten fielen nicht an. Es wurden keine externen Ressourcen wie kommerzielle Softwarelizenzen oder dedizierte Hardware benötigt.</w:t>
+      </w:r>
+    </w:p>
+    <w:p>
+      <w:pPr>
+        <w:ind w:firstLine="0"/>
+      </w:pPr>
+      <w:r>
+        <w:t>Als Sachmittel kamen zum Einsatz:</w:t>
+      </w:r>
+    </w:p>
+    <w:p>
+      <w:pPr>
+        <w:numPr>
+          <w:ilvl w:val="0"/>
+          <w:numId w:val="6"/>
+        </w:numPr>
+      </w:pPr>
+      <w:r>
+        <w:rPr>
+          <w:b/>
+          <w:bCs/>
+        </w:rPr>
+        <w:t>Hardware:</w:t>
+      </w:r>
+      <w:r>
+        <w:t xml:space="preserve"> Ein privater Entwicklungsrechner sowie die Schulrechner der Berufsschule zur Sicherstellung der Lauffähigkeit in der Zielumgebung.</w:t>
+      </w:r>
+    </w:p>
+    <w:p>
+      <w:pPr>
+        <w:numPr>
+          <w:ilvl w:val="0"/>
+          <w:numId w:val="6"/>
+        </w:numPr>
+      </w:pPr>
+      <w:r>
+        <w:rPr>
+          <w:b/>
+          <w:bCs/>
+        </w:rPr>
+        <w:t>Software (Entwicklung):</w:t>
+      </w:r>
+      <w:r>
+        <w:t xml:space="preserve"> Python (Version 3.12) als Programmiersprache.</w:t>
+      </w:r>
+    </w:p>
+    <w:p>
+      <w:pPr>
+        <w:numPr>
+          <w:ilvl w:val="0"/>
+          <w:numId w:val="6"/>
+        </w:numPr>
+      </w:pPr>
+      <w:r>
+        <w:rPr>
+          <w:b/>
+          <w:bCs/>
+        </w:rPr>
+        <w:t>Software (Frameworks):</w:t>
+      </w:r>
+      <w:r>
+        <w:t xml:space="preserve"> Kivy (Version 2.3.1), KivyMD (Version 1.2.0) und SimPy (Version 4.1.1).</w:t>
+      </w:r>
+    </w:p>
+    <w:p>
+      <w:pPr>
+        <w:numPr>
+          <w:ilvl w:val="0"/>
+          <w:numId w:val="6"/>
+        </w:numPr>
+      </w:pPr>
+      <w:r>
+        <w:rPr>
+          <w:b/>
+          <w:bCs/>
+        </w:rPr>
+        <w:t>Software (Dokumentation):</w:t>
+      </w:r>
+      <w:r>
+        <w:t xml:space="preserve"> Standard-Office-Anwendungen.</w:t>
+      </w:r>
+    </w:p>
+    <w:p>
+      <w:pPr>
         <w:pStyle w:val="berschrift1"/>
         <w:numPr>
           <w:ilvl w:val="0"/>
@@ -3272,6 +3634,79 @@
     </w:p>
     <w:p>
       <w:pPr>
+        <w:ind w:firstLine="0"/>
+      </w:pPr>
+      <w:r>
+        <w:t xml:space="preserve">Um </w:t>
+      </w:r>
+      <w:r>
+        <w:t>die geforderten Kriterien für "Clean Code" zu erfüllen und eine wartbare Struktur zu gewährleisten, wurde die Anwendung architektonisch in klar getrennte Verantwortungsbereiche aufgeteilt:</w:t>
+      </w:r>
+    </w:p>
+    <w:p>
+      <w:pPr>
+        <w:numPr>
+          <w:ilvl w:val="0"/>
+          <w:numId w:val="7"/>
+        </w:numPr>
+      </w:pPr>
+      <w:r>
+        <w:rPr>
+          <w:b/>
+          <w:bCs/>
+        </w:rPr>
+        <w:t>Simulationslogik (Backend):</w:t>
+      </w:r>
+      <w:r>
+        <w:t xml:space="preserve"> Enthält die Kernprozesse der Simulation, die Verwaltung der Spezies und die Berechnung der Interaktionen. Die Nutzung des SimPy-Frameworks unterstützt hierbei die ereignisdiskrete Simulation.</w:t>
+      </w:r>
+    </w:p>
+    <w:p>
+      <w:pPr>
+        <w:numPr>
+          <w:ilvl w:val="0"/>
+          <w:numId w:val="7"/>
+        </w:numPr>
+      </w:pPr>
+      <w:r>
+        <w:rPr>
+          <w:b/>
+          <w:bCs/>
+        </w:rPr>
+        <w:t>Grafische Benutzeroberfläche (Frontend):</w:t>
+      </w:r>
+      <w:r>
+        <w:t xml:space="preserve"> Baut auf dem Kivy-Framework auf und ist für die reine Darstellung der Steuerelemente und die Visualisierung der Daten zuständig.</w:t>
+      </w:r>
+    </w:p>
+    <w:p>
+      <w:pPr>
+        <w:numPr>
+          <w:ilvl w:val="0"/>
+          <w:numId w:val="7"/>
+        </w:numPr>
+      </w:pPr>
+      <w:r>
+        <w:rPr>
+          <w:b/>
+          <w:bCs/>
+        </w:rPr>
+        <w:t>Anwendungssteuerung (Logikschicht):</w:t>
+      </w:r>
+      <w:r>
+        <w:t xml:space="preserve"> Diese Schicht verbindet das Backend mit dem Frontend. Sie nimmt Benutzereingaben von der GUI entgegen, übergibt sie als Parameter an die Simulationslogik und formatiert die Simulationsergebnisse für die Anzeige.</w:t>
+      </w:r>
+    </w:p>
+    <w:p>
+      <w:pPr>
+        <w:ind w:firstLine="0"/>
+      </w:pPr>
+      <w:r>
+        <w:t>Das Design der Benutzeroberfläche (UI) wurde unter Berücksichtigung der in Abschnitt 1.4.2 genannten Norm ISO 9241-110 geplant. Der Fokus lag auf einer intuitiven, modernen und benutzerfreundlichen Gestaltung, die durch das Material-Design-Framework KivyMD unterstützt wurde.</w:t>
+      </w:r>
+    </w:p>
+    <w:p>
+      <w:pPr>
         <w:pStyle w:val="berschrift2"/>
         <w:numPr>
           <w:ilvl w:val="1"/>
@@ -3286,6 +3721,47 @@
         <w:t xml:space="preserve"> und Programmiersprache</w:t>
       </w:r>
       <w:bookmarkEnd w:id="21"/>
+    </w:p>
+    <w:p>
+      <w:pPr>
+        <w:ind w:firstLine="0"/>
+      </w:pPr>
+      <w:r>
+        <w:t>Die Auswahl der Programmiersprache und der Frameworks basiert auf den technischen Anforderungen und den in der Konzeptionsphase identifizierten Rahmenbedingungen.</w:t>
+      </w:r>
+    </w:p>
+    <w:p>
+      <w:pPr>
+        <w:ind w:firstLine="0"/>
+      </w:pPr>
+      <w:r>
+        <w:t>Als Programmiersprache wurde Python (Version 3.12) gewählt. Entscheidend für diese Wahl waren die jahrelange Vorerfahrung des Entwicklers sowie die umfangreiche Dokumentation und die breite Verfügbarkeit von Bibliotheken.</w:t>
+      </w:r>
+    </w:p>
+    <w:p>
+      <w:pPr>
+        <w:ind w:firstLine="0"/>
+      </w:pPr>
+      <w:r>
+        <w:t>Für die Benutzeroberfläche (GUI) wurde das Framework Kivy (Version 2.3.1) in Kombination mit KivyMD (Version 1.2.0) eingesetzt. Diese Wahl begründet sich in der vorherigen Arbeit mit diesen Frameworks und der Möglichkeit, moderne, plattformübergreifende Oberflächen zu gestalten.</w:t>
+      </w:r>
+    </w:p>
+    <w:p>
+      <w:pPr>
+        <w:ind w:firstLine="0"/>
+      </w:pPr>
+      <w:r>
+        <w:t xml:space="preserve">Für die Simulationslogik wurde SimPy (Version 4.1.1) verwendet. Dieses Framework wurde aufgrund seiner nativen Funktionen zur Erstellung von ereignisdiskreten Simulationen </w:t>
+      </w:r>
+      <w:r>
+        <w:lastRenderedPageBreak/>
+        <w:t>ausgewählt, was die Komplexität der Implementierung der zeitabhängigen Prozesse erheblich reduzierte.</w:t>
+      </w:r>
+    </w:p>
+    <w:p>
+      <w:pPr>
+        <w:ind w:firstLine="0"/>
+      </w:pPr>
     </w:p>
     <w:p>
       <w:pPr>
@@ -3823,6 +4299,232 @@
 <file path=word/numbering.xml><?xml version="1.0" encoding="utf-8"?>
 <w:numbering xmlns:wpc="http://schemas.microsoft.com/office/word/2010/wordprocessingCanvas" xmlns:cx="http://schemas.microsoft.com/office/drawing/2014/chartex" xmlns:cx1="http://schemas.microsoft.com/office/drawing/2015/9/8/chartex" xmlns:cx2="http://schemas.microsoft.com/office/drawing/2015/10/21/chartex" xmlns:cx3="http://schemas.microsoft.com/office/drawing/2016/5/9/chartex" xmlns:cx4="http://schemas.microsoft.com/office/drawing/2016/5/10/chartex" xmlns:cx5="http://schemas.microsoft.com/office/drawing/2016/5/11/chartex" xmlns:cx6="http://schemas.microsoft.com/office/drawing/2016/5/12/chartex" xmlns:cx7="http://schemas.microsoft.com/office/drawing/2016/5/13/chartex" xmlns:cx8="http://schemas.microsoft.com/office/drawing/2016/5/14/chartex" xmlns:mc="http://schemas.openxmlformats.org/markup-compatibility/2006" xmlns:aink="http://schemas.microsoft.com/office/drawing/2016/ink" xmlns:am3d="http://schemas.microsoft.com/office/drawing/2017/model3d" xmlns:o="urn:schemas-microsoft-com:office:office" xmlns:oel="http://schemas.microsoft.com/office/2019/extlst" xmlns:r="http://schemas.openxmlformats.org/officeDocument/2006/relationships" xmlns:m="http://schemas.openxmlformats.org/officeDocument/2006/math" xmlns:v="urn:schemas-microsoft-com:vml" xmlns:wp14="http://schemas.microsoft.com/office/word/2010/wordprocessingDrawing" xmlns:wp="http://schemas.openxmlformats.org/drawingml/2006/wordprocessingDrawing" xmlns:w10="urn:schemas-microsoft-com:office:word" xmlns:w="http://schemas.openxmlformats.org/wordprocessingml/2006/main" xmlns:w14="http://schemas.microsoft.com/office/word/2010/wordml" xmlns:w15="http://schemas.microsoft.com/office/word/2012/wordml" xmlns:w16cex="http://schemas.microsoft.com/office/word/2018/wordml/cex" xmlns:w16cid="http://schemas.microsoft.com/office/word/2016/wordml/cid" xmlns:w16="http://schemas.microsoft.com/office/word/2018/wordml" xmlns:w16du="http://schemas.microsoft.com/office/word/2023/wordml/word16du" xmlns:w16sdtdh="http://schemas.microsoft.com/office/word/2020/wordml/sdtdatahash" xmlns:w16sdtfl="http://schemas.microsoft.com/office/word/2024/wordml/sdtformatlock" xmlns:w16se="http://schemas.microsoft.com/office/word/2015/wordml/symex" xmlns:wpg="http://schemas.microsoft.com/office/word/2010/wordprocessingGroup" xmlns:wpi="http://schemas.microsoft.com/office/word/2010/wordprocessingInk" xmlns:wne="http://schemas.microsoft.com/office/word/2006/wordml" xmlns:wps="http://schemas.microsoft.com/office/word/2010/wordprocessingShape" mc:Ignorable="w14 w15 w16se w16cid w16 w16cex w16sdtdh w16sdtfl w16du wp14">
   <w:abstractNum w:abstractNumId="0" w15:restartNumberingAfterBreak="0">
+    <w:nsid w:val="04F9778B"/>
+    <w:multiLevelType w:val="multilevel"/>
+    <w:tmpl w:val="A4B66842"/>
+    <w:lvl w:ilvl="0">
+      <w:start w:val="1"/>
+      <w:numFmt w:val="decimal"/>
+      <w:lvlText w:val="%1."/>
+      <w:lvlJc w:val="left"/>
+      <w:pPr>
+        <w:tabs>
+          <w:tab w:val="num" w:pos="720"/>
+        </w:tabs>
+        <w:ind w:left="720" w:hanging="360"/>
+      </w:pPr>
+    </w:lvl>
+    <w:lvl w:ilvl="1" w:tentative="1">
+      <w:start w:val="1"/>
+      <w:numFmt w:val="decimal"/>
+      <w:lvlText w:val="%2."/>
+      <w:lvlJc w:val="left"/>
+      <w:pPr>
+        <w:tabs>
+          <w:tab w:val="num" w:pos="1440"/>
+        </w:tabs>
+        <w:ind w:left="1440" w:hanging="360"/>
+      </w:pPr>
+    </w:lvl>
+    <w:lvl w:ilvl="2" w:tentative="1">
+      <w:start w:val="1"/>
+      <w:numFmt w:val="decimal"/>
+      <w:lvlText w:val="%3."/>
+      <w:lvlJc w:val="left"/>
+      <w:pPr>
+        <w:tabs>
+          <w:tab w:val="num" w:pos="2160"/>
+        </w:tabs>
+        <w:ind w:left="2160" w:hanging="360"/>
+      </w:pPr>
+    </w:lvl>
+    <w:lvl w:ilvl="3" w:tentative="1">
+      <w:start w:val="1"/>
+      <w:numFmt w:val="decimal"/>
+      <w:lvlText w:val="%4."/>
+      <w:lvlJc w:val="left"/>
+      <w:pPr>
+        <w:tabs>
+          <w:tab w:val="num" w:pos="2880"/>
+        </w:tabs>
+        <w:ind w:left="2880" w:hanging="360"/>
+      </w:pPr>
+    </w:lvl>
+    <w:lvl w:ilvl="4" w:tentative="1">
+      <w:start w:val="1"/>
+      <w:numFmt w:val="decimal"/>
+      <w:lvlText w:val="%5."/>
+      <w:lvlJc w:val="left"/>
+      <w:pPr>
+        <w:tabs>
+          <w:tab w:val="num" w:pos="3600"/>
+        </w:tabs>
+        <w:ind w:left="3600" w:hanging="360"/>
+      </w:pPr>
+    </w:lvl>
+    <w:lvl w:ilvl="5" w:tentative="1">
+      <w:start w:val="1"/>
+      <w:numFmt w:val="decimal"/>
+      <w:lvlText w:val="%6."/>
+      <w:lvlJc w:val="left"/>
+      <w:pPr>
+        <w:tabs>
+          <w:tab w:val="num" w:pos="4320"/>
+        </w:tabs>
+        <w:ind w:left="4320" w:hanging="360"/>
+      </w:pPr>
+    </w:lvl>
+    <w:lvl w:ilvl="6" w:tentative="1">
+      <w:start w:val="1"/>
+      <w:numFmt w:val="decimal"/>
+      <w:lvlText w:val="%7."/>
+      <w:lvlJc w:val="left"/>
+      <w:pPr>
+        <w:tabs>
+          <w:tab w:val="num" w:pos="5040"/>
+        </w:tabs>
+        <w:ind w:left="5040" w:hanging="360"/>
+      </w:pPr>
+    </w:lvl>
+    <w:lvl w:ilvl="7" w:tentative="1">
+      <w:start w:val="1"/>
+      <w:numFmt w:val="decimal"/>
+      <w:lvlText w:val="%8."/>
+      <w:lvlJc w:val="left"/>
+      <w:pPr>
+        <w:tabs>
+          <w:tab w:val="num" w:pos="5760"/>
+        </w:tabs>
+        <w:ind w:left="5760" w:hanging="360"/>
+      </w:pPr>
+    </w:lvl>
+    <w:lvl w:ilvl="8" w:tentative="1">
+      <w:start w:val="1"/>
+      <w:numFmt w:val="decimal"/>
+      <w:lvlText w:val="%9."/>
+      <w:lvlJc w:val="left"/>
+      <w:pPr>
+        <w:tabs>
+          <w:tab w:val="num" w:pos="6480"/>
+        </w:tabs>
+        <w:ind w:left="6480" w:hanging="360"/>
+      </w:pPr>
+    </w:lvl>
+  </w:abstractNum>
+  <w:abstractNum w:abstractNumId="1" w15:restartNumberingAfterBreak="0">
+    <w:nsid w:val="226C45BC"/>
+    <w:multiLevelType w:val="multilevel"/>
+    <w:tmpl w:val="ECC24C98"/>
+    <w:lvl w:ilvl="0">
+      <w:start w:val="1"/>
+      <w:numFmt w:val="decimal"/>
+      <w:lvlText w:val="%1."/>
+      <w:lvlJc w:val="left"/>
+      <w:pPr>
+        <w:tabs>
+          <w:tab w:val="num" w:pos="720"/>
+        </w:tabs>
+        <w:ind w:left="720" w:hanging="360"/>
+      </w:pPr>
+    </w:lvl>
+    <w:lvl w:ilvl="1" w:tentative="1">
+      <w:start w:val="1"/>
+      <w:numFmt w:val="decimal"/>
+      <w:lvlText w:val="%2."/>
+      <w:lvlJc w:val="left"/>
+      <w:pPr>
+        <w:tabs>
+          <w:tab w:val="num" w:pos="1440"/>
+        </w:tabs>
+        <w:ind w:left="1440" w:hanging="360"/>
+      </w:pPr>
+    </w:lvl>
+    <w:lvl w:ilvl="2" w:tentative="1">
+      <w:start w:val="1"/>
+      <w:numFmt w:val="decimal"/>
+      <w:lvlText w:val="%3."/>
+      <w:lvlJc w:val="left"/>
+      <w:pPr>
+        <w:tabs>
+          <w:tab w:val="num" w:pos="2160"/>
+        </w:tabs>
+        <w:ind w:left="2160" w:hanging="360"/>
+      </w:pPr>
+    </w:lvl>
+    <w:lvl w:ilvl="3" w:tentative="1">
+      <w:start w:val="1"/>
+      <w:numFmt w:val="decimal"/>
+      <w:lvlText w:val="%4."/>
+      <w:lvlJc w:val="left"/>
+      <w:pPr>
+        <w:tabs>
+          <w:tab w:val="num" w:pos="2880"/>
+        </w:tabs>
+        <w:ind w:left="2880" w:hanging="360"/>
+      </w:pPr>
+    </w:lvl>
+    <w:lvl w:ilvl="4" w:tentative="1">
+      <w:start w:val="1"/>
+      <w:numFmt w:val="decimal"/>
+      <w:lvlText w:val="%5."/>
+      <w:lvlJc w:val="left"/>
+      <w:pPr>
+        <w:tabs>
+          <w:tab w:val="num" w:pos="3600"/>
+        </w:tabs>
+        <w:ind w:left="3600" w:hanging="360"/>
+      </w:pPr>
+    </w:lvl>
+    <w:lvl w:ilvl="5" w:tentative="1">
+      <w:start w:val="1"/>
+      <w:numFmt w:val="decimal"/>
+      <w:lvlText w:val="%6."/>
+      <w:lvlJc w:val="left"/>
+      <w:pPr>
+        <w:tabs>
+          <w:tab w:val="num" w:pos="4320"/>
+        </w:tabs>
+        <w:ind w:left="4320" w:hanging="360"/>
+      </w:pPr>
+    </w:lvl>
+    <w:lvl w:ilvl="6" w:tentative="1">
+      <w:start w:val="1"/>
+      <w:numFmt w:val="decimal"/>
+      <w:lvlText w:val="%7."/>
+      <w:lvlJc w:val="left"/>
+      <w:pPr>
+        <w:tabs>
+          <w:tab w:val="num" w:pos="5040"/>
+        </w:tabs>
+        <w:ind w:left="5040" w:hanging="360"/>
+      </w:pPr>
+    </w:lvl>
+    <w:lvl w:ilvl="7" w:tentative="1">
+      <w:start w:val="1"/>
+      <w:numFmt w:val="decimal"/>
+      <w:lvlText w:val="%8."/>
+      <w:lvlJc w:val="left"/>
+      <w:pPr>
+        <w:tabs>
+          <w:tab w:val="num" w:pos="5760"/>
+        </w:tabs>
+        <w:ind w:left="5760" w:hanging="360"/>
+      </w:pPr>
+    </w:lvl>
+    <w:lvl w:ilvl="8" w:tentative="1">
+      <w:start w:val="1"/>
+      <w:numFmt w:val="decimal"/>
+      <w:lvlText w:val="%9."/>
+      <w:lvlJc w:val="left"/>
+      <w:pPr>
+        <w:tabs>
+          <w:tab w:val="num" w:pos="6480"/>
+        </w:tabs>
+        <w:ind w:left="6480" w:hanging="360"/>
+      </w:pPr>
+    </w:lvl>
+  </w:abstractNum>
+  <w:abstractNum w:abstractNumId="2" w15:restartNumberingAfterBreak="0">
     <w:nsid w:val="526A6655"/>
     <w:multiLevelType w:val="multilevel"/>
     <w:tmpl w:val="3E801BEA"/>
@@ -3935,7 +4637,7 @@
       </w:rPr>
     </w:lvl>
   </w:abstractNum>
-  <w:abstractNum w:abstractNumId="1" w15:restartNumberingAfterBreak="0">
+  <w:abstractNum w:abstractNumId="3" w15:restartNumberingAfterBreak="0">
     <w:nsid w:val="5B2E3A0C"/>
     <w:multiLevelType w:val="multilevel"/>
     <w:tmpl w:val="45A8C696"/>
@@ -4056,7 +4758,7 @@
       </w:rPr>
     </w:lvl>
   </w:abstractNum>
-  <w:abstractNum w:abstractNumId="2" w15:restartNumberingAfterBreak="0">
+  <w:abstractNum w:abstractNumId="4" w15:restartNumberingAfterBreak="0">
     <w:nsid w:val="6EFD3292"/>
     <w:multiLevelType w:val="hybridMultilevel"/>
     <w:tmpl w:val="86B2F2C2"/>
@@ -4142,10 +4844,10 @@
       </w:pPr>
     </w:lvl>
   </w:abstractNum>
-  <w:abstractNum w:abstractNumId="3" w15:restartNumberingAfterBreak="0">
-    <w:nsid w:val="77607EC3"/>
+  <w:abstractNum w:abstractNumId="5" w15:restartNumberingAfterBreak="0">
+    <w:nsid w:val="76F7215B"/>
     <w:multiLevelType w:val="multilevel"/>
-    <w:tmpl w:val="C1F695C4"/>
+    <w:tmpl w:val="B08C5EDC"/>
     <w:lvl w:ilvl="0">
       <w:start w:val="1"/>
       <w:numFmt w:val="bullet"/>
@@ -4291,16 +4993,174 @@
       </w:rPr>
     </w:lvl>
   </w:abstractNum>
+  <w:abstractNum w:abstractNumId="6" w15:restartNumberingAfterBreak="0">
+    <w:nsid w:val="77607EC3"/>
+    <w:multiLevelType w:val="multilevel"/>
+    <w:tmpl w:val="C1F695C4"/>
+    <w:lvl w:ilvl="0">
+      <w:start w:val="1"/>
+      <w:numFmt w:val="bullet"/>
+      <w:lvlText w:val=""/>
+      <w:lvlJc w:val="left"/>
+      <w:pPr>
+        <w:tabs>
+          <w:tab w:val="num" w:pos="720"/>
+        </w:tabs>
+        <w:ind w:left="720" w:hanging="360"/>
+      </w:pPr>
+      <w:rPr>
+        <w:rFonts w:ascii="Symbol" w:hAnsi="Symbol" w:hint="default"/>
+        <w:sz w:val="20"/>
+      </w:rPr>
+    </w:lvl>
+    <w:lvl w:ilvl="1" w:tentative="1">
+      <w:start w:val="1"/>
+      <w:numFmt w:val="bullet"/>
+      <w:lvlText w:val="o"/>
+      <w:lvlJc w:val="left"/>
+      <w:pPr>
+        <w:tabs>
+          <w:tab w:val="num" w:pos="1440"/>
+        </w:tabs>
+        <w:ind w:left="1440" w:hanging="360"/>
+      </w:pPr>
+      <w:rPr>
+        <w:rFonts w:ascii="Courier New" w:hAnsi="Courier New" w:hint="default"/>
+        <w:sz w:val="20"/>
+      </w:rPr>
+    </w:lvl>
+    <w:lvl w:ilvl="2" w:tentative="1">
+      <w:start w:val="1"/>
+      <w:numFmt w:val="bullet"/>
+      <w:lvlText w:val=""/>
+      <w:lvlJc w:val="left"/>
+      <w:pPr>
+        <w:tabs>
+          <w:tab w:val="num" w:pos="2160"/>
+        </w:tabs>
+        <w:ind w:left="2160" w:hanging="360"/>
+      </w:pPr>
+      <w:rPr>
+        <w:rFonts w:ascii="Wingdings" w:hAnsi="Wingdings" w:hint="default"/>
+        <w:sz w:val="20"/>
+      </w:rPr>
+    </w:lvl>
+    <w:lvl w:ilvl="3" w:tentative="1">
+      <w:start w:val="1"/>
+      <w:numFmt w:val="bullet"/>
+      <w:lvlText w:val=""/>
+      <w:lvlJc w:val="left"/>
+      <w:pPr>
+        <w:tabs>
+          <w:tab w:val="num" w:pos="2880"/>
+        </w:tabs>
+        <w:ind w:left="2880" w:hanging="360"/>
+      </w:pPr>
+      <w:rPr>
+        <w:rFonts w:ascii="Wingdings" w:hAnsi="Wingdings" w:hint="default"/>
+        <w:sz w:val="20"/>
+      </w:rPr>
+    </w:lvl>
+    <w:lvl w:ilvl="4" w:tentative="1">
+      <w:start w:val="1"/>
+      <w:numFmt w:val="bullet"/>
+      <w:lvlText w:val=""/>
+      <w:lvlJc w:val="left"/>
+      <w:pPr>
+        <w:tabs>
+          <w:tab w:val="num" w:pos="3600"/>
+        </w:tabs>
+        <w:ind w:left="3600" w:hanging="360"/>
+      </w:pPr>
+      <w:rPr>
+        <w:rFonts w:ascii="Wingdings" w:hAnsi="Wingdings" w:hint="default"/>
+        <w:sz w:val="20"/>
+      </w:rPr>
+    </w:lvl>
+    <w:lvl w:ilvl="5" w:tentative="1">
+      <w:start w:val="1"/>
+      <w:numFmt w:val="bullet"/>
+      <w:lvlText w:val=""/>
+      <w:lvlJc w:val="left"/>
+      <w:pPr>
+        <w:tabs>
+          <w:tab w:val="num" w:pos="4320"/>
+        </w:tabs>
+        <w:ind w:left="4320" w:hanging="360"/>
+      </w:pPr>
+      <w:rPr>
+        <w:rFonts w:ascii="Wingdings" w:hAnsi="Wingdings" w:hint="default"/>
+        <w:sz w:val="20"/>
+      </w:rPr>
+    </w:lvl>
+    <w:lvl w:ilvl="6" w:tentative="1">
+      <w:start w:val="1"/>
+      <w:numFmt w:val="bullet"/>
+      <w:lvlText w:val=""/>
+      <w:lvlJc w:val="left"/>
+      <w:pPr>
+        <w:tabs>
+          <w:tab w:val="num" w:pos="5040"/>
+        </w:tabs>
+        <w:ind w:left="5040" w:hanging="360"/>
+      </w:pPr>
+      <w:rPr>
+        <w:rFonts w:ascii="Wingdings" w:hAnsi="Wingdings" w:hint="default"/>
+        <w:sz w:val="20"/>
+      </w:rPr>
+    </w:lvl>
+    <w:lvl w:ilvl="7" w:tentative="1">
+      <w:start w:val="1"/>
+      <w:numFmt w:val="bullet"/>
+      <w:lvlText w:val=""/>
+      <w:lvlJc w:val="left"/>
+      <w:pPr>
+        <w:tabs>
+          <w:tab w:val="num" w:pos="5760"/>
+        </w:tabs>
+        <w:ind w:left="5760" w:hanging="360"/>
+      </w:pPr>
+      <w:rPr>
+        <w:rFonts w:ascii="Wingdings" w:hAnsi="Wingdings" w:hint="default"/>
+        <w:sz w:val="20"/>
+      </w:rPr>
+    </w:lvl>
+    <w:lvl w:ilvl="8" w:tentative="1">
+      <w:start w:val="1"/>
+      <w:numFmt w:val="bullet"/>
+      <w:lvlText w:val=""/>
+      <w:lvlJc w:val="left"/>
+      <w:pPr>
+        <w:tabs>
+          <w:tab w:val="num" w:pos="6480"/>
+        </w:tabs>
+        <w:ind w:left="6480" w:hanging="360"/>
+      </w:pPr>
+      <w:rPr>
+        <w:rFonts w:ascii="Wingdings" w:hAnsi="Wingdings" w:hint="default"/>
+        <w:sz w:val="20"/>
+      </w:rPr>
+    </w:lvl>
+  </w:abstractNum>
   <w:num w:numId="1" w16cid:durableId="1647541364">
+    <w:abstractNumId w:val="3"/>
+  </w:num>
+  <w:num w:numId="2" w16cid:durableId="1976909160">
+    <w:abstractNumId w:val="6"/>
+  </w:num>
+  <w:num w:numId="3" w16cid:durableId="1304501408">
+    <w:abstractNumId w:val="4"/>
+  </w:num>
+  <w:num w:numId="4" w16cid:durableId="747456152">
+    <w:abstractNumId w:val="2"/>
+  </w:num>
+  <w:num w:numId="5" w16cid:durableId="1955868339">
     <w:abstractNumId w:val="1"/>
   </w:num>
-  <w:num w:numId="2" w16cid:durableId="1976909160">
-    <w:abstractNumId w:val="3"/>
+  <w:num w:numId="6" w16cid:durableId="987590291">
+    <w:abstractNumId w:val="5"/>
   </w:num>
-  <w:num w:numId="3" w16cid:durableId="1304501408">
-    <w:abstractNumId w:val="2"/>
-  </w:num>
-  <w:num w:numId="4" w16cid:durableId="747456152">
+  <w:num w:numId="7" w16cid:durableId="80029486">
     <w:abstractNumId w:val="0"/>
   </w:num>
 </w:numbering>
@@ -5676,7 +6536,6 @@
     <w:rsid w:val="00531530"/>
     <w:rsid w:val="00683FAE"/>
     <w:rsid w:val="00697228"/>
-    <w:rsid w:val="006A4A91"/>
     <w:rsid w:val="00785A1B"/>
     <w:rsid w:val="008272EC"/>
     <w:rsid w:val="00923C5E"/>
@@ -5688,6 +6547,7 @@
     <w:rsid w:val="00DF56D3"/>
     <w:rsid w:val="00E12E51"/>
     <w:rsid w:val="00E23A9A"/>
+    <w:rsid w:val="00E4405D"/>
   </w:rsids>
   <m:mathPr>
     <m:mathFont m:val="Cambria Math"/>

</xml_diff>

<commit_message>
[ADD] Proper file structure + first prototype
</commit_message>
<xml_diff>
--- a/docs/ProjektAstras_Dokumentation.docx
+++ b/docs/ProjektAstras_Dokumentation.docx
@@ -57,7 +57,7 @@
         </w:rPr>
         <w:fldChar w:fldCharType="separate"/>
       </w:r>
-      <w:hyperlink w:anchor="_Toc213494535" w:history="1">
+      <w:hyperlink w:anchor="_Toc213497077" w:history="1">
         <w:r>
           <w:rPr>
             <w:rStyle w:val="Hyperlink"/>
@@ -84,7 +84,7 @@
             <w:noProof/>
             <w:webHidden/>
           </w:rPr>
-          <w:instrText xml:space="preserve"> PAGEREF _Toc213494535 \h </w:instrText>
+          <w:instrText xml:space="preserve"> PAGEREF _Toc213497077 \h </w:instrText>
         </w:r>
         <w:r>
           <w:rPr>
@@ -132,7 +132,7 @@
           <w:lang w:eastAsia="de-DE"/>
         </w:rPr>
       </w:pPr>
-      <w:hyperlink w:anchor="_Toc213494536" w:history="1">
+      <w:hyperlink w:anchor="_Toc213497078" w:history="1">
         <w:r>
           <w:rPr>
             <w:rStyle w:val="Hyperlink"/>
@@ -179,7 +179,7 @@
             <w:noProof/>
             <w:webHidden/>
           </w:rPr>
-          <w:instrText xml:space="preserve"> PAGEREF _Toc213494536 \h </w:instrText>
+          <w:instrText xml:space="preserve"> PAGEREF _Toc213497078 \h </w:instrText>
         </w:r>
         <w:r>
           <w:rPr>
@@ -226,7 +226,7 @@
           <w:lang w:eastAsia="de-DE"/>
         </w:rPr>
       </w:pPr>
-      <w:hyperlink w:anchor="_Toc213494537" w:history="1">
+      <w:hyperlink w:anchor="_Toc213497079" w:history="1">
         <w:r>
           <w:rPr>
             <w:rStyle w:val="Hyperlink"/>
@@ -271,7 +271,7 @@
             <w:noProof/>
             <w:webHidden/>
           </w:rPr>
-          <w:instrText xml:space="preserve"> PAGEREF _Toc213494537 \h </w:instrText>
+          <w:instrText xml:space="preserve"> PAGEREF _Toc213497079 \h </w:instrText>
         </w:r>
         <w:r>
           <w:rPr>
@@ -318,7 +318,7 @@
           <w:lang w:eastAsia="de-DE"/>
         </w:rPr>
       </w:pPr>
-      <w:hyperlink w:anchor="_Toc213494538" w:history="1">
+      <w:hyperlink w:anchor="_Toc213497080" w:history="1">
         <w:r>
           <w:rPr>
             <w:rStyle w:val="Hyperlink"/>
@@ -363,7 +363,7 @@
             <w:noProof/>
             <w:webHidden/>
           </w:rPr>
-          <w:instrText xml:space="preserve"> PAGEREF _Toc213494538 \h </w:instrText>
+          <w:instrText xml:space="preserve"> PAGEREF _Toc213497080 \h </w:instrText>
         </w:r>
         <w:r>
           <w:rPr>
@@ -410,7 +410,7 @@
           <w:lang w:eastAsia="de-DE"/>
         </w:rPr>
       </w:pPr>
-      <w:hyperlink w:anchor="_Toc213494539" w:history="1">
+      <w:hyperlink w:anchor="_Toc213497081" w:history="1">
         <w:r>
           <w:rPr>
             <w:rStyle w:val="Hyperlink"/>
@@ -455,7 +455,7 @@
             <w:noProof/>
             <w:webHidden/>
           </w:rPr>
-          <w:instrText xml:space="preserve"> PAGEREF _Toc213494539 \h </w:instrText>
+          <w:instrText xml:space="preserve"> PAGEREF _Toc213497081 \h </w:instrText>
         </w:r>
         <w:r>
           <w:rPr>
@@ -502,7 +502,7 @@
           <w:lang w:eastAsia="de-DE"/>
         </w:rPr>
       </w:pPr>
-      <w:hyperlink w:anchor="_Toc213494540" w:history="1">
+      <w:hyperlink w:anchor="_Toc213497082" w:history="1">
         <w:r>
           <w:rPr>
             <w:rStyle w:val="Hyperlink"/>
@@ -547,7 +547,7 @@
             <w:noProof/>
             <w:webHidden/>
           </w:rPr>
-          <w:instrText xml:space="preserve"> PAGEREF _Toc213494540 \h </w:instrText>
+          <w:instrText xml:space="preserve"> PAGEREF _Toc213497082 \h </w:instrText>
         </w:r>
         <w:r>
           <w:rPr>
@@ -595,13 +595,13 @@
           <w:lang w:eastAsia="de-DE"/>
         </w:rPr>
       </w:pPr>
-      <w:hyperlink w:anchor="_Toc213494541" w:history="1">
+      <w:hyperlink w:anchor="_Toc213497083" w:history="1">
         <w:r>
           <w:rPr>
             <w:rStyle w:val="Hyperlink"/>
             <w:noProof/>
           </w:rPr>
-          <w:t>1.4.1</w:t>
+          <w:t>1.4.1.</w:t>
         </w:r>
         <w:r>
           <w:rPr>
@@ -641,7 +641,7 @@
             <w:noProof/>
             <w:webHidden/>
           </w:rPr>
-          <w:instrText xml:space="preserve"> PAGEREF _Toc213494541 \h </w:instrText>
+          <w:instrText xml:space="preserve"> PAGEREF _Toc213497083 \h </w:instrText>
         </w:r>
         <w:r>
           <w:rPr>
@@ -689,13 +689,13 @@
           <w:lang w:eastAsia="de-DE"/>
         </w:rPr>
       </w:pPr>
-      <w:hyperlink w:anchor="_Toc213494542" w:history="1">
+      <w:hyperlink w:anchor="_Toc213497084" w:history="1">
         <w:r>
           <w:rPr>
             <w:rStyle w:val="Hyperlink"/>
             <w:noProof/>
           </w:rPr>
-          <w:t>1.4.2</w:t>
+          <w:t>1.4.2.</w:t>
         </w:r>
         <w:r>
           <w:rPr>
@@ -735,7 +735,7 @@
             <w:noProof/>
             <w:webHidden/>
           </w:rPr>
-          <w:instrText xml:space="preserve"> PAGEREF _Toc213494542 \h </w:instrText>
+          <w:instrText xml:space="preserve"> PAGEREF _Toc213497084 \h </w:instrText>
         </w:r>
         <w:r>
           <w:rPr>
@@ -783,7 +783,7 @@
           <w:lang w:eastAsia="de-DE"/>
         </w:rPr>
       </w:pPr>
-      <w:hyperlink w:anchor="_Toc213494543" w:history="1">
+      <w:hyperlink w:anchor="_Toc213497085" w:history="1">
         <w:r>
           <w:rPr>
             <w:rStyle w:val="Hyperlink"/>
@@ -830,7 +830,7 @@
             <w:noProof/>
             <w:webHidden/>
           </w:rPr>
-          <w:instrText xml:space="preserve"> PAGEREF _Toc213494543 \h </w:instrText>
+          <w:instrText xml:space="preserve"> PAGEREF _Toc213497085 \h </w:instrText>
         </w:r>
         <w:r>
           <w:rPr>
@@ -877,7 +877,7 @@
           <w:lang w:eastAsia="de-DE"/>
         </w:rPr>
       </w:pPr>
-      <w:hyperlink w:anchor="_Toc213494544" w:history="1">
+      <w:hyperlink w:anchor="_Toc213497086" w:history="1">
         <w:r>
           <w:rPr>
             <w:rStyle w:val="Hyperlink"/>
@@ -922,7 +922,7 @@
             <w:noProof/>
             <w:webHidden/>
           </w:rPr>
-          <w:instrText xml:space="preserve"> PAGEREF _Toc213494544 \h </w:instrText>
+          <w:instrText xml:space="preserve"> PAGEREF _Toc213497086 \h </w:instrText>
         </w:r>
         <w:r>
           <w:rPr>
@@ -969,7 +969,7 @@
           <w:lang w:eastAsia="de-DE"/>
         </w:rPr>
       </w:pPr>
-      <w:hyperlink w:anchor="_Toc213494545" w:history="1">
+      <w:hyperlink w:anchor="_Toc213497087" w:history="1">
         <w:r>
           <w:rPr>
             <w:rStyle w:val="Hyperlink"/>
@@ -1014,7 +1014,7 @@
             <w:noProof/>
             <w:webHidden/>
           </w:rPr>
-          <w:instrText xml:space="preserve"> PAGEREF _Toc213494545 \h </w:instrText>
+          <w:instrText xml:space="preserve"> PAGEREF _Toc213497087 \h </w:instrText>
         </w:r>
         <w:r>
           <w:rPr>
@@ -1061,7 +1061,7 @@
           <w:lang w:eastAsia="de-DE"/>
         </w:rPr>
       </w:pPr>
-      <w:hyperlink w:anchor="_Toc213494546" w:history="1">
+      <w:hyperlink w:anchor="_Toc213497088" w:history="1">
         <w:r>
           <w:rPr>
             <w:rStyle w:val="Hyperlink"/>
@@ -1106,7 +1106,7 @@
             <w:noProof/>
             <w:webHidden/>
           </w:rPr>
-          <w:instrText xml:space="preserve"> PAGEREF _Toc213494546 \h </w:instrText>
+          <w:instrText xml:space="preserve"> PAGEREF _Toc213497088 \h </w:instrText>
         </w:r>
         <w:r>
           <w:rPr>
@@ -1126,7 +1126,7 @@
             <w:noProof/>
             <w:webHidden/>
           </w:rPr>
-          <w:t>5</w:t>
+          <w:t>6</w:t>
         </w:r>
         <w:r>
           <w:rPr>
@@ -1154,7 +1154,7 @@
           <w:lang w:eastAsia="de-DE"/>
         </w:rPr>
       </w:pPr>
-      <w:hyperlink w:anchor="_Toc213494547" w:history="1">
+      <w:hyperlink w:anchor="_Toc213497089" w:history="1">
         <w:r>
           <w:rPr>
             <w:rStyle w:val="Hyperlink"/>
@@ -1200,7 +1200,7 @@
             <w:noProof/>
             <w:webHidden/>
           </w:rPr>
-          <w:instrText xml:space="preserve"> PAGEREF _Toc213494547 \h </w:instrText>
+          <w:instrText xml:space="preserve"> PAGEREF _Toc213497089 \h </w:instrText>
         </w:r>
         <w:r>
           <w:rPr>
@@ -1220,7 +1220,7 @@
             <w:noProof/>
             <w:webHidden/>
           </w:rPr>
-          <w:t>5</w:t>
+          <w:t>6</w:t>
         </w:r>
         <w:r>
           <w:rPr>
@@ -1248,7 +1248,7 @@
           <w:lang w:eastAsia="de-DE"/>
         </w:rPr>
       </w:pPr>
-      <w:hyperlink w:anchor="_Toc213494548" w:history="1">
+      <w:hyperlink w:anchor="_Toc213497090" w:history="1">
         <w:r>
           <w:rPr>
             <w:rStyle w:val="Hyperlink"/>
@@ -1294,7 +1294,7 @@
             <w:noProof/>
             <w:webHidden/>
           </w:rPr>
-          <w:instrText xml:space="preserve"> PAGEREF _Toc213494548 \h </w:instrText>
+          <w:instrText xml:space="preserve"> PAGEREF _Toc213497090 \h </w:instrText>
         </w:r>
         <w:r>
           <w:rPr>
@@ -1314,7 +1314,7 @@
             <w:noProof/>
             <w:webHidden/>
           </w:rPr>
-          <w:t>5</w:t>
+          <w:t>6</w:t>
         </w:r>
         <w:r>
           <w:rPr>
@@ -1342,7 +1342,7 @@
           <w:lang w:eastAsia="de-DE"/>
         </w:rPr>
       </w:pPr>
-      <w:hyperlink w:anchor="_Toc213494549" w:history="1">
+      <w:hyperlink w:anchor="_Toc213497091" w:history="1">
         <w:r>
           <w:rPr>
             <w:rStyle w:val="Hyperlink"/>
@@ -1388,7 +1388,7 @@
             <w:noProof/>
             <w:webHidden/>
           </w:rPr>
-          <w:instrText xml:space="preserve"> PAGEREF _Toc213494549 \h </w:instrText>
+          <w:instrText xml:space="preserve"> PAGEREF _Toc213497091 \h </w:instrText>
         </w:r>
         <w:r>
           <w:rPr>
@@ -1408,7 +1408,7 @@
             <w:noProof/>
             <w:webHidden/>
           </w:rPr>
-          <w:t>5</w:t>
+          <w:t>6</w:t>
         </w:r>
         <w:r>
           <w:rPr>
@@ -1436,7 +1436,7 @@
           <w:lang w:eastAsia="de-DE"/>
         </w:rPr>
       </w:pPr>
-      <w:hyperlink w:anchor="_Toc213494550" w:history="1">
+      <w:hyperlink w:anchor="_Toc213497092" w:history="1">
         <w:r>
           <w:rPr>
             <w:rStyle w:val="Hyperlink"/>
@@ -1483,7 +1483,7 @@
             <w:noProof/>
             <w:webHidden/>
           </w:rPr>
-          <w:instrText xml:space="preserve"> PAGEREF _Toc213494550 \h </w:instrText>
+          <w:instrText xml:space="preserve"> PAGEREF _Toc213497092 \h </w:instrText>
         </w:r>
         <w:r>
           <w:rPr>
@@ -1503,7 +1503,7 @@
             <w:noProof/>
             <w:webHidden/>
           </w:rPr>
-          <w:t>6</w:t>
+          <w:t>7</w:t>
         </w:r>
         <w:r>
           <w:rPr>
@@ -1530,7 +1530,7 @@
           <w:lang w:eastAsia="de-DE"/>
         </w:rPr>
       </w:pPr>
-      <w:hyperlink w:anchor="_Toc213494551" w:history="1">
+      <w:hyperlink w:anchor="_Toc213497093" w:history="1">
         <w:r>
           <w:rPr>
             <w:rStyle w:val="Hyperlink"/>
@@ -1575,7 +1575,7 @@
             <w:noProof/>
             <w:webHidden/>
           </w:rPr>
-          <w:instrText xml:space="preserve"> PAGEREF _Toc213494551 \h </w:instrText>
+          <w:instrText xml:space="preserve"> PAGEREF _Toc213497093 \h </w:instrText>
         </w:r>
         <w:r>
           <w:rPr>
@@ -1595,7 +1595,7 @@
             <w:noProof/>
             <w:webHidden/>
           </w:rPr>
-          <w:t>6</w:t>
+          <w:t>7</w:t>
         </w:r>
         <w:r>
           <w:rPr>
@@ -1622,7 +1622,7 @@
           <w:lang w:eastAsia="de-DE"/>
         </w:rPr>
       </w:pPr>
-      <w:hyperlink w:anchor="_Toc213494552" w:history="1">
+      <w:hyperlink w:anchor="_Toc213497094" w:history="1">
         <w:r>
           <w:rPr>
             <w:rStyle w:val="Hyperlink"/>
@@ -1667,7 +1667,7 @@
             <w:noProof/>
             <w:webHidden/>
           </w:rPr>
-          <w:instrText xml:space="preserve"> PAGEREF _Toc213494552 \h </w:instrText>
+          <w:instrText xml:space="preserve"> PAGEREF _Toc213497094 \h </w:instrText>
         </w:r>
         <w:r>
           <w:rPr>
@@ -1687,7 +1687,7 @@
             <w:noProof/>
             <w:webHidden/>
           </w:rPr>
-          <w:t>6</w:t>
+          <w:t>7</w:t>
         </w:r>
         <w:r>
           <w:rPr>
@@ -1714,7 +1714,7 @@
           <w:lang w:eastAsia="de-DE"/>
         </w:rPr>
       </w:pPr>
-      <w:hyperlink w:anchor="_Toc213494553" w:history="1">
+      <w:hyperlink w:anchor="_Toc213497095" w:history="1">
         <w:r>
           <w:rPr>
             <w:rStyle w:val="Hyperlink"/>
@@ -1759,7 +1759,7 @@
             <w:noProof/>
             <w:webHidden/>
           </w:rPr>
-          <w:instrText xml:space="preserve"> PAGEREF _Toc213494553 \h </w:instrText>
+          <w:instrText xml:space="preserve"> PAGEREF _Toc213497095 \h </w:instrText>
         </w:r>
         <w:r>
           <w:rPr>
@@ -1779,7 +1779,7 @@
             <w:noProof/>
             <w:webHidden/>
           </w:rPr>
-          <w:t>6</w:t>
+          <w:t>8</w:t>
         </w:r>
         <w:r>
           <w:rPr>
@@ -1807,7 +1807,7 @@
           <w:lang w:eastAsia="de-DE"/>
         </w:rPr>
       </w:pPr>
-      <w:hyperlink w:anchor="_Toc213494554" w:history="1">
+      <w:hyperlink w:anchor="_Toc213497096" w:history="1">
         <w:r>
           <w:rPr>
             <w:rStyle w:val="Hyperlink"/>
@@ -1853,7 +1853,7 @@
             <w:noProof/>
             <w:webHidden/>
           </w:rPr>
-          <w:instrText xml:space="preserve"> PAGEREF _Toc213494554 \h </w:instrText>
+          <w:instrText xml:space="preserve"> PAGEREF _Toc213497096 \h </w:instrText>
         </w:r>
         <w:r>
           <w:rPr>
@@ -1873,7 +1873,7 @@
             <w:noProof/>
             <w:webHidden/>
           </w:rPr>
-          <w:t>6</w:t>
+          <w:t>8</w:t>
         </w:r>
         <w:r>
           <w:rPr>
@@ -1900,7 +1900,7 @@
           <w:lang w:eastAsia="de-DE"/>
         </w:rPr>
       </w:pPr>
-      <w:hyperlink w:anchor="_Toc213494555" w:history="1">
+      <w:hyperlink w:anchor="_Toc213497097" w:history="1">
         <w:r>
           <w:rPr>
             <w:rStyle w:val="Hyperlink"/>
@@ -1945,7 +1945,7 @@
             <w:noProof/>
             <w:webHidden/>
           </w:rPr>
-          <w:instrText xml:space="preserve"> PAGEREF _Toc213494555 \h </w:instrText>
+          <w:instrText xml:space="preserve"> PAGEREF _Toc213497097 \h </w:instrText>
         </w:r>
         <w:r>
           <w:rPr>
@@ -1965,7 +1965,7 @@
             <w:noProof/>
             <w:webHidden/>
           </w:rPr>
-          <w:t>6</w:t>
+          <w:t>8</w:t>
         </w:r>
         <w:r>
           <w:rPr>
@@ -1993,7 +1993,7 @@
           <w:lang w:eastAsia="de-DE"/>
         </w:rPr>
       </w:pPr>
-      <w:hyperlink w:anchor="_Toc213494556" w:history="1">
+      <w:hyperlink w:anchor="_Toc213497098" w:history="1">
         <w:r>
           <w:rPr>
             <w:rStyle w:val="Hyperlink"/>
@@ -2040,7 +2040,7 @@
             <w:noProof/>
             <w:webHidden/>
           </w:rPr>
-          <w:instrText xml:space="preserve"> PAGEREF _Toc213494556 \h </w:instrText>
+          <w:instrText xml:space="preserve"> PAGEREF _Toc213497098 \h </w:instrText>
         </w:r>
         <w:r>
           <w:rPr>
@@ -2060,7 +2060,7 @@
             <w:noProof/>
             <w:webHidden/>
           </w:rPr>
-          <w:t>7</w:t>
+          <w:t>9</w:t>
         </w:r>
         <w:r>
           <w:rPr>
@@ -2087,7 +2087,7 @@
           <w:lang w:eastAsia="de-DE"/>
         </w:rPr>
       </w:pPr>
-      <w:hyperlink w:anchor="_Toc213494557" w:history="1">
+      <w:hyperlink w:anchor="_Toc213497099" w:history="1">
         <w:r>
           <w:rPr>
             <w:rStyle w:val="Hyperlink"/>
@@ -2132,7 +2132,7 @@
             <w:noProof/>
             <w:webHidden/>
           </w:rPr>
-          <w:instrText xml:space="preserve"> PAGEREF _Toc213494557 \h </w:instrText>
+          <w:instrText xml:space="preserve"> PAGEREF _Toc213497099 \h </w:instrText>
         </w:r>
         <w:r>
           <w:rPr>
@@ -2152,7 +2152,7 @@
             <w:noProof/>
             <w:webHidden/>
           </w:rPr>
-          <w:t>7</w:t>
+          <w:t>9</w:t>
         </w:r>
         <w:r>
           <w:rPr>
@@ -2179,7 +2179,7 @@
           <w:lang w:eastAsia="de-DE"/>
         </w:rPr>
       </w:pPr>
-      <w:hyperlink w:anchor="_Toc213494558" w:history="1">
+      <w:hyperlink w:anchor="_Toc213497100" w:history="1">
         <w:r>
           <w:rPr>
             <w:rStyle w:val="Hyperlink"/>
@@ -2224,7 +2224,7 @@
             <w:noProof/>
             <w:webHidden/>
           </w:rPr>
-          <w:instrText xml:space="preserve"> PAGEREF _Toc213494558 \h </w:instrText>
+          <w:instrText xml:space="preserve"> PAGEREF _Toc213497100 \h </w:instrText>
         </w:r>
         <w:r>
           <w:rPr>
@@ -2244,7 +2244,7 @@
             <w:noProof/>
             <w:webHidden/>
           </w:rPr>
-          <w:t>7</w:t>
+          <w:t>9</w:t>
         </w:r>
         <w:r>
           <w:rPr>
@@ -2271,7 +2271,7 @@
           <w:lang w:eastAsia="de-DE"/>
         </w:rPr>
       </w:pPr>
-      <w:hyperlink w:anchor="_Toc213494559" w:history="1">
+      <w:hyperlink w:anchor="_Toc213497101" w:history="1">
         <w:r>
           <w:rPr>
             <w:rStyle w:val="Hyperlink"/>
@@ -2316,7 +2316,7 @@
             <w:noProof/>
             <w:webHidden/>
           </w:rPr>
-          <w:instrText xml:space="preserve"> PAGEREF _Toc213494559 \h </w:instrText>
+          <w:instrText xml:space="preserve"> PAGEREF _Toc213497101 \h </w:instrText>
         </w:r>
         <w:r>
           <w:rPr>
@@ -2336,7 +2336,7 @@
             <w:noProof/>
             <w:webHidden/>
           </w:rPr>
-          <w:t>7</w:t>
+          <w:t>9</w:t>
         </w:r>
         <w:r>
           <w:rPr>
@@ -2364,7 +2364,7 @@
           <w:lang w:eastAsia="de-DE"/>
         </w:rPr>
       </w:pPr>
-      <w:hyperlink w:anchor="_Toc213494560" w:history="1">
+      <w:hyperlink w:anchor="_Toc213497102" w:history="1">
         <w:r>
           <w:rPr>
             <w:rStyle w:val="Hyperlink"/>
@@ -2411,7 +2411,7 @@
             <w:noProof/>
             <w:webHidden/>
           </w:rPr>
-          <w:instrText xml:space="preserve"> PAGEREF _Toc213494560 \h </w:instrText>
+          <w:instrText xml:space="preserve"> PAGEREF _Toc213497102 \h </w:instrText>
         </w:r>
         <w:r>
           <w:rPr>
@@ -2431,7 +2431,7 @@
             <w:noProof/>
             <w:webHidden/>
           </w:rPr>
-          <w:t>8</w:t>
+          <w:t>10</w:t>
         </w:r>
         <w:r>
           <w:rPr>
@@ -2458,7 +2458,7 @@
           <w:lang w:eastAsia="de-DE"/>
         </w:rPr>
       </w:pPr>
-      <w:hyperlink w:anchor="_Toc213494561" w:history="1">
+      <w:hyperlink w:anchor="_Toc213497103" w:history="1">
         <w:r>
           <w:rPr>
             <w:rStyle w:val="Hyperlink"/>
@@ -2503,7 +2503,7 @@
             <w:noProof/>
             <w:webHidden/>
           </w:rPr>
-          <w:instrText xml:space="preserve"> PAGEREF _Toc213494561 \h </w:instrText>
+          <w:instrText xml:space="preserve"> PAGEREF _Toc213497103 \h </w:instrText>
         </w:r>
         <w:r>
           <w:rPr>
@@ -2523,7 +2523,7 @@
             <w:noProof/>
             <w:webHidden/>
           </w:rPr>
-          <w:t>8</w:t>
+          <w:t>10</w:t>
         </w:r>
         <w:r>
           <w:rPr>
@@ -2550,7 +2550,7 @@
           <w:lang w:eastAsia="de-DE"/>
         </w:rPr>
       </w:pPr>
-      <w:hyperlink w:anchor="_Toc213494562" w:history="1">
+      <w:hyperlink w:anchor="_Toc213497104" w:history="1">
         <w:r>
           <w:rPr>
             <w:rStyle w:val="Hyperlink"/>
@@ -2595,7 +2595,7 @@
             <w:noProof/>
             <w:webHidden/>
           </w:rPr>
-          <w:instrText xml:space="preserve"> PAGEREF _Toc213494562 \h </w:instrText>
+          <w:instrText xml:space="preserve"> PAGEREF _Toc213497104 \h </w:instrText>
         </w:r>
         <w:r>
           <w:rPr>
@@ -2615,7 +2615,7 @@
             <w:noProof/>
             <w:webHidden/>
           </w:rPr>
-          <w:t>8</w:t>
+          <w:t>10</w:t>
         </w:r>
         <w:r>
           <w:rPr>
@@ -2642,7 +2642,7 @@
           <w:lang w:eastAsia="de-DE"/>
         </w:rPr>
       </w:pPr>
-      <w:hyperlink w:anchor="_Toc213494563" w:history="1">
+      <w:hyperlink w:anchor="_Toc213497105" w:history="1">
         <w:r>
           <w:rPr>
             <w:rStyle w:val="Hyperlink"/>
@@ -2687,7 +2687,7 @@
             <w:noProof/>
             <w:webHidden/>
           </w:rPr>
-          <w:instrText xml:space="preserve"> PAGEREF _Toc213494563 \h </w:instrText>
+          <w:instrText xml:space="preserve"> PAGEREF _Toc213497105 \h </w:instrText>
         </w:r>
         <w:r>
           <w:rPr>
@@ -2707,7 +2707,7 @@
             <w:noProof/>
             <w:webHidden/>
           </w:rPr>
-          <w:t>8</w:t>
+          <w:t>10</w:t>
         </w:r>
         <w:r>
           <w:rPr>
@@ -2732,7 +2732,7 @@
           <w:lang w:eastAsia="de-DE"/>
         </w:rPr>
       </w:pPr>
-      <w:hyperlink w:anchor="_Toc213494564" w:history="1">
+      <w:hyperlink w:anchor="_Toc213497106" w:history="1">
         <w:r>
           <w:rPr>
             <w:rStyle w:val="Hyperlink"/>
@@ -2759,7 +2759,7 @@
             <w:noProof/>
             <w:webHidden/>
           </w:rPr>
-          <w:instrText xml:space="preserve"> PAGEREF _Toc213494564 \h </w:instrText>
+          <w:instrText xml:space="preserve"> PAGEREF _Toc213497106 \h </w:instrText>
         </w:r>
         <w:r>
           <w:rPr>
@@ -2779,7 +2779,7 @@
             <w:noProof/>
             <w:webHidden/>
           </w:rPr>
-          <w:t>9</w:t>
+          <w:t>11</w:t>
         </w:r>
         <w:r>
           <w:rPr>
@@ -2804,7 +2804,7 @@
           <w:lang w:eastAsia="de-DE"/>
         </w:rPr>
       </w:pPr>
-      <w:hyperlink w:anchor="_Toc213494565" w:history="1">
+      <w:hyperlink w:anchor="_Toc213497107" w:history="1">
         <w:r>
           <w:rPr>
             <w:rStyle w:val="Hyperlink"/>
@@ -2831,7 +2831,7 @@
             <w:noProof/>
             <w:webHidden/>
           </w:rPr>
-          <w:instrText xml:space="preserve"> PAGEREF _Toc213494565 \h </w:instrText>
+          <w:instrText xml:space="preserve"> PAGEREF _Toc213497107 \h </w:instrText>
         </w:r>
         <w:r>
           <w:rPr>
@@ -2897,7 +2897,7 @@
         <w:pStyle w:val="berschrift1"/>
       </w:pPr>
       <w:bookmarkStart w:id="0" w:name="_Toc208314181"/>
-      <w:bookmarkStart w:id="1" w:name="_Toc213494535"/>
+      <w:bookmarkStart w:id="1" w:name="_Toc213497077"/>
       <w:r>
         <w:lastRenderedPageBreak/>
         <w:t>Abkürzungsverzeichnis</w:t>
@@ -2915,7 +2915,7 @@
         </w:numPr>
       </w:pPr>
       <w:bookmarkStart w:id="2" w:name="_Toc208314182"/>
-      <w:bookmarkStart w:id="3" w:name="_Toc213494536"/>
+      <w:bookmarkStart w:id="3" w:name="_Toc213497078"/>
       <w:r>
         <w:lastRenderedPageBreak/>
         <w:t>Einleitung</w:t>
@@ -2932,7 +2932,7 @@
         </w:numPr>
       </w:pPr>
       <w:bookmarkStart w:id="4" w:name="_Toc208314184"/>
-      <w:bookmarkStart w:id="5" w:name="_Toc213494537"/>
+      <w:bookmarkStart w:id="5" w:name="_Toc213497079"/>
       <w:r>
         <w:t>Ausgangssituation und Problemstellung</w:t>
       </w:r>
@@ -2965,7 +2965,7 @@
           <w:numId w:val="1"/>
         </w:numPr>
       </w:pPr>
-      <w:bookmarkStart w:id="6" w:name="_Toc213494538"/>
+      <w:bookmarkStart w:id="6" w:name="_Toc213497080"/>
       <w:bookmarkEnd w:id="4"/>
       <w:r>
         <w:t>Zielsetzung des Projekts</w:t>
@@ -3019,7 +3019,7 @@
           <w:numId w:val="1"/>
         </w:numPr>
       </w:pPr>
-      <w:bookmarkStart w:id="7" w:name="_Toc213494539"/>
+      <w:bookmarkStart w:id="7" w:name="_Toc213497081"/>
       <w:r>
         <w:t>Rahmenbedingungen</w:t>
       </w:r>
@@ -3074,7 +3074,7 @@
           <w:numId w:val="1"/>
         </w:numPr>
       </w:pPr>
-      <w:bookmarkStart w:id="8" w:name="_Toc213494540"/>
+      <w:bookmarkStart w:id="8" w:name="_Toc213497082"/>
       <w:r>
         <w:t>Anforderungen und Kundenwünsche</w:t>
       </w:r>
@@ -3108,7 +3108,7 @@
         <w:pStyle w:val="berschrift3"/>
         <w:ind w:firstLine="708"/>
       </w:pPr>
-      <w:bookmarkStart w:id="9" w:name="_Toc213494541"/>
+      <w:bookmarkStart w:id="9" w:name="_Toc213497083"/>
       <w:r>
         <w:t>1.4.1</w:t>
       </w:r>
@@ -3165,7 +3165,7 @@
       <w:r>
         <w:tab/>
       </w:r>
-      <w:bookmarkStart w:id="10" w:name="_Toc213494542"/>
+      <w:bookmarkStart w:id="10" w:name="_Toc213497084"/>
       <w:r>
         <w:t>1.4.2</w:t>
       </w:r>
@@ -3219,7 +3219,7 @@
         </w:numPr>
       </w:pPr>
       <w:bookmarkStart w:id="11" w:name="_Toc208314191"/>
-      <w:bookmarkStart w:id="12" w:name="_Toc213494543"/>
+      <w:bookmarkStart w:id="12" w:name="_Toc213497085"/>
       <w:r>
         <w:lastRenderedPageBreak/>
         <w:t>Projektpl</w:t>
@@ -3238,7 +3238,7 @@
           <w:numId w:val="1"/>
         </w:numPr>
       </w:pPr>
-      <w:bookmarkStart w:id="13" w:name="_Toc213494544"/>
+      <w:bookmarkStart w:id="13" w:name="_Toc213497086"/>
       <w:r>
         <w:t>Projektauftrag</w:t>
       </w:r>
@@ -3268,7 +3268,7 @@
           <w:numId w:val="1"/>
         </w:numPr>
       </w:pPr>
-      <w:bookmarkStart w:id="14" w:name="_Toc213494545"/>
+      <w:bookmarkStart w:id="14" w:name="_Toc213497087"/>
       <w:r>
         <w:t>Vorgehensmodell</w:t>
       </w:r>
@@ -3422,7 +3422,7 @@
           <w:numId w:val="1"/>
         </w:numPr>
       </w:pPr>
-      <w:bookmarkStart w:id="15" w:name="_Toc213494546"/>
+      <w:bookmarkStart w:id="15" w:name="_Toc213497088"/>
       <w:r>
         <w:t>Ressourcen- und Ablaufplanung</w:t>
       </w:r>
@@ -3444,7 +3444,7 @@
           <w:numId w:val="1"/>
         </w:numPr>
       </w:pPr>
-      <w:bookmarkStart w:id="16" w:name="_Toc213494547"/>
+      <w:bookmarkStart w:id="16" w:name="_Toc213497089"/>
       <w:r>
         <w:t>Zeitplanung</w:t>
       </w:r>
@@ -3466,7 +3466,7 @@
           <w:numId w:val="1"/>
         </w:numPr>
       </w:pPr>
-      <w:bookmarkStart w:id="17" w:name="_Toc213494548"/>
+      <w:bookmarkStart w:id="17" w:name="_Toc213497090"/>
       <w:r>
         <w:t>Personelle Ressourcen</w:t>
       </w:r>
@@ -3509,7 +3509,7 @@
           <w:numId w:val="1"/>
         </w:numPr>
       </w:pPr>
-      <w:bookmarkStart w:id="18" w:name="_Toc213494549"/>
+      <w:bookmarkStart w:id="18" w:name="_Toc213497091"/>
       <w:r>
         <w:t>Sachmittel</w:t>
       </w:r>
@@ -3611,7 +3611,7 @@
           <w:numId w:val="1"/>
         </w:numPr>
       </w:pPr>
-      <w:bookmarkStart w:id="19" w:name="_Toc213494550"/>
+      <w:bookmarkStart w:id="19" w:name="_Toc213497092"/>
       <w:r>
         <w:lastRenderedPageBreak/>
         <w:t>Technische Umsetzung</w:t>
@@ -3626,7 +3626,7 @@
           <w:numId w:val="1"/>
         </w:numPr>
       </w:pPr>
-      <w:bookmarkStart w:id="20" w:name="_Toc213494551"/>
+      <w:bookmarkStart w:id="20" w:name="_Toc213497093"/>
       <w:r>
         <w:t>Architektur und Design</w:t>
       </w:r>
@@ -3713,7 +3713,7 @@
           <w:numId w:val="1"/>
         </w:numPr>
       </w:pPr>
-      <w:bookmarkStart w:id="21" w:name="_Toc213494552"/>
+      <w:bookmarkStart w:id="21" w:name="_Toc213497094"/>
       <w:r>
         <w:t>Auswahl der Technologien</w:t>
       </w:r>
@@ -3771,7 +3771,7 @@
           <w:numId w:val="1"/>
         </w:numPr>
       </w:pPr>
-      <w:bookmarkStart w:id="22" w:name="_Toc213494553"/>
+      <w:bookmarkStart w:id="22" w:name="_Toc213497095"/>
       <w:r>
         <w:t>Implementierung der Simulation</w:t>
       </w:r>
@@ -3785,7 +3785,7 @@
           <w:numId w:val="1"/>
         </w:numPr>
       </w:pPr>
-      <w:bookmarkStart w:id="23" w:name="_Toc213494554"/>
+      <w:bookmarkStart w:id="23" w:name="_Toc213497096"/>
       <w:r>
         <w:t>Implementierung der Zufallselemente</w:t>
       </w:r>
@@ -3799,7 +3799,7 @@
           <w:numId w:val="1"/>
         </w:numPr>
       </w:pPr>
-      <w:bookmarkStart w:id="24" w:name="_Toc213494555"/>
+      <w:bookmarkStart w:id="24" w:name="_Toc213497097"/>
       <w:r>
         <w:t>GUI-Planung und Umsetzung</w:t>
       </w:r>
@@ -3813,7 +3813,7 @@
           <w:numId w:val="1"/>
         </w:numPr>
       </w:pPr>
-      <w:bookmarkStart w:id="25" w:name="_Toc213494556"/>
+      <w:bookmarkStart w:id="25" w:name="_Toc213497098"/>
       <w:r>
         <w:lastRenderedPageBreak/>
         <w:t>Qualitätssicherung</w:t>
@@ -3831,7 +3831,7 @@
           <w:numId w:val="1"/>
         </w:numPr>
       </w:pPr>
-      <w:bookmarkStart w:id="26" w:name="_Toc213494557"/>
+      <w:bookmarkStart w:id="26" w:name="_Toc213497099"/>
       <w:r>
         <w:t>Testplanung</w:t>
       </w:r>
@@ -3845,7 +3845,7 @@
           <w:numId w:val="1"/>
         </w:numPr>
       </w:pPr>
-      <w:bookmarkStart w:id="27" w:name="_Toc213494558"/>
+      <w:bookmarkStart w:id="27" w:name="_Toc213497100"/>
       <w:r>
         <w:t>Testdurchführung</w:t>
       </w:r>
@@ -3859,7 +3859,7 @@
           <w:numId w:val="1"/>
         </w:numPr>
       </w:pPr>
-      <w:bookmarkStart w:id="28" w:name="_Toc213494559"/>
+      <w:bookmarkStart w:id="28" w:name="_Toc213497101"/>
       <w:r>
         <w:t>Soll-Ist-Vergleich</w:t>
       </w:r>
@@ -3873,7 +3873,7 @@
           <w:numId w:val="1"/>
         </w:numPr>
       </w:pPr>
-      <w:bookmarkStart w:id="29" w:name="_Toc213494560"/>
+      <w:bookmarkStart w:id="29" w:name="_Toc213497102"/>
       <w:r>
         <w:lastRenderedPageBreak/>
         <w:t>Zusammenfassung und Ausblick</w:t>
@@ -3888,7 +3888,7 @@
           <w:numId w:val="1"/>
         </w:numPr>
       </w:pPr>
-      <w:bookmarkStart w:id="30" w:name="_Toc213494561"/>
+      <w:bookmarkStart w:id="30" w:name="_Toc213497103"/>
       <w:r>
         <w:t>Reflexion</w:t>
       </w:r>
@@ -3910,7 +3910,7 @@
           <w:numId w:val="1"/>
         </w:numPr>
       </w:pPr>
-      <w:bookmarkStart w:id="31" w:name="_Toc213494562"/>
+      <w:bookmarkStart w:id="31" w:name="_Toc213497104"/>
       <w:r>
         <w:t>Fazit</w:t>
       </w:r>
@@ -3924,7 +3924,7 @@
           <w:numId w:val="1"/>
         </w:numPr>
       </w:pPr>
-      <w:bookmarkStart w:id="32" w:name="_Toc213494563"/>
+      <w:bookmarkStart w:id="32" w:name="_Toc213497105"/>
       <w:r>
         <w:t>Ausblick</w:t>
       </w:r>
@@ -3954,7 +3954,7 @@
         <w:pStyle w:val="berschrift1"/>
       </w:pPr>
       <w:bookmarkStart w:id="33" w:name="_Toc208314192"/>
-      <w:bookmarkStart w:id="34" w:name="_Toc213494564"/>
+      <w:bookmarkStart w:id="34" w:name="_Toc213497106"/>
       <w:r>
         <w:lastRenderedPageBreak/>
         <w:t>Literaturverzeichnis</w:t>
@@ -3980,7 +3980,7 @@
         <w:pStyle w:val="berschrift1"/>
       </w:pPr>
       <w:bookmarkStart w:id="35" w:name="_Toc208314193"/>
-      <w:bookmarkStart w:id="36" w:name="_Toc213494565"/>
+      <w:bookmarkStart w:id="36" w:name="_Toc213497107"/>
       <w:r>
         <w:lastRenderedPageBreak/>
         <w:t>Anhang</w:t>
@@ -5784,6 +5784,7 @@
   <w:style w:type="character" w:default="1" w:styleId="Absatz-Standardschriftart">
     <w:name w:val="Default Paragraph Font"/>
     <w:uiPriority w:val="1"/>
+    <w:semiHidden/>
     <w:unhideWhenUsed/>
   </w:style>
   <w:style w:type="table" w:default="1" w:styleId="NormaleTabelle">
@@ -6531,6 +6532,7 @@
   <w:rsids>
     <w:rsidRoot w:val="00451CAA"/>
     <w:rsid w:val="00081FC0"/>
+    <w:rsid w:val="00222AF8"/>
     <w:rsid w:val="002B0A82"/>
     <w:rsid w:val="00451CAA"/>
     <w:rsid w:val="00531530"/>
@@ -6547,6 +6549,7 @@
     <w:rsid w:val="00DF56D3"/>
     <w:rsid w:val="00E12E51"/>
     <w:rsid w:val="00E23A9A"/>
+    <w:rsid w:val="00E377C9"/>
     <w:rsid w:val="00E4405D"/>
   </w:rsids>
   <m:mathPr>

</xml_diff>